<commit_message>
read me improved, img errors fixed
</commit_message>
<xml_diff>
--- a/supporting_docs/README.docx
+++ b/supporting_docs/README.docx
@@ -314,8 +314,6 @@
                                         </w:rPr>
                                         <w:t>Submission Date: 15</w:t>
                                       </w:r>
-                                      <w:bookmarkStart w:id="1" w:name="_GoBack"/>
-                                      <w:bookmarkEnd w:id="1"/>
                                       <w:r>
                                         <w:rPr>
                                           <w:sz w:val="28"/>
@@ -596,8 +594,6 @@
                                   </w:rPr>
                                   <w:t>Submission Date: 15</w:t>
                                 </w:r>
-                                <w:bookmarkStart w:id="2" w:name="_GoBack"/>
-                                <w:bookmarkEnd w:id="2"/>
                                 <w:r>
                                   <w:rPr>
                                     <w:sz w:val="28"/>
@@ -1861,12 +1857,12 @@
       <w:pPr>
         <w:pStyle w:val="Heading1"/>
       </w:pPr>
-      <w:bookmarkStart w:id="3" w:name="_Toc472242387"/>
+      <w:bookmarkStart w:id="1" w:name="_Toc472242387"/>
       <w:r>
         <w:lastRenderedPageBreak/>
         <w:t>Initial Stages</w:t>
       </w:r>
-      <w:bookmarkEnd w:id="3"/>
+      <w:bookmarkEnd w:id="1"/>
     </w:p>
     <w:p>
       <w:r>
@@ -1951,11 +1947,11 @@
       <w:pPr>
         <w:pStyle w:val="Heading1"/>
       </w:pPr>
-      <w:bookmarkStart w:id="4" w:name="_Toc472242388"/>
+      <w:bookmarkStart w:id="2" w:name="_Toc472242388"/>
       <w:r>
         <w:t>Designs</w:t>
       </w:r>
-      <w:bookmarkEnd w:id="4"/>
+      <w:bookmarkEnd w:id="2"/>
     </w:p>
     <w:p>
       <w:r>
@@ -1988,12 +1984,12 @@
       <w:pPr>
         <w:pStyle w:val="Heading2"/>
       </w:pPr>
-      <w:bookmarkStart w:id="5" w:name="_Toc472242389"/>
+      <w:bookmarkStart w:id="3" w:name="_Toc472242389"/>
       <w:r>
         <w:lastRenderedPageBreak/>
         <w:t>Wireframes</w:t>
       </w:r>
-      <w:bookmarkEnd w:id="5"/>
+      <w:bookmarkEnd w:id="3"/>
       <w:r>
         <w:t xml:space="preserve"> </w:t>
       </w:r>
@@ -2002,11 +1998,11 @@
       <w:pPr>
         <w:pStyle w:val="Heading3"/>
       </w:pPr>
-      <w:bookmarkStart w:id="6" w:name="_Toc472242390"/>
+      <w:bookmarkStart w:id="4" w:name="_Toc472242390"/>
       <w:r>
         <w:t>Home</w:t>
       </w:r>
-      <w:bookmarkEnd w:id="6"/>
+      <w:bookmarkEnd w:id="4"/>
     </w:p>
     <w:p>
       <w:r>
@@ -2105,12 +2101,12 @@
       <w:pPr>
         <w:pStyle w:val="Heading3"/>
       </w:pPr>
-      <w:bookmarkStart w:id="7" w:name="_Toc472242391"/>
+      <w:bookmarkStart w:id="5" w:name="_Toc472242391"/>
       <w:r>
         <w:lastRenderedPageBreak/>
         <w:t>Biography</w:t>
       </w:r>
-      <w:bookmarkEnd w:id="7"/>
+      <w:bookmarkEnd w:id="5"/>
     </w:p>
     <w:p>
       <w:r>
@@ -2218,12 +2214,12 @@
       <w:pPr>
         <w:pStyle w:val="Heading3"/>
       </w:pPr>
-      <w:bookmarkStart w:id="8" w:name="_Toc472242392"/>
+      <w:bookmarkStart w:id="6" w:name="_Toc472242392"/>
       <w:r>
         <w:lastRenderedPageBreak/>
         <w:t>Contact</w:t>
       </w:r>
-      <w:bookmarkEnd w:id="8"/>
+      <w:bookmarkEnd w:id="6"/>
     </w:p>
     <w:p>
       <w:r>
@@ -2325,12 +2321,12 @@
       <w:pPr>
         <w:pStyle w:val="Heading3"/>
       </w:pPr>
-      <w:bookmarkStart w:id="9" w:name="_Toc472242393"/>
+      <w:bookmarkStart w:id="7" w:name="_Toc472242393"/>
       <w:r>
         <w:lastRenderedPageBreak/>
         <w:t>CV</w:t>
       </w:r>
-      <w:bookmarkEnd w:id="9"/>
+      <w:bookmarkEnd w:id="7"/>
     </w:p>
     <w:p>
       <w:r>
@@ -2432,12 +2428,12 @@
       <w:pPr>
         <w:pStyle w:val="Heading2"/>
       </w:pPr>
-      <w:bookmarkStart w:id="10" w:name="_Toc472242394"/>
+      <w:bookmarkStart w:id="8" w:name="_Toc472242394"/>
       <w:r>
         <w:lastRenderedPageBreak/>
         <w:t>Development Environment</w:t>
       </w:r>
-      <w:bookmarkEnd w:id="10"/>
+      <w:bookmarkEnd w:id="8"/>
     </w:p>
     <w:p>
       <w:pPr>
@@ -2486,36 +2482,33 @@
         <w:pStyle w:val="NoSpacing"/>
       </w:pPr>
       <w:r>
-        <w:t xml:space="preserve">Further to this I also used GitHub to allow for the website to be visible as a live URL and GitHub was also an easy way to </w:t>
-      </w:r>
-      <w:r>
-        <w:t>have access to my documents so I could work through development of my website from various locations.</w:t>
-      </w:r>
-    </w:p>
-    <w:p>
-      <w:pPr>
-        <w:pStyle w:val="NoSpacing"/>
-      </w:pPr>
+        <w:t xml:space="preserve">Further to this I also used </w:t>
+      </w:r>
+      <w:r>
+        <w:t>Github to store files remotely.</w:t>
+      </w:r>
+      <w:bookmarkStart w:id="9" w:name="_GoBack"/>
+      <w:bookmarkEnd w:id="9"/>
     </w:p>
     <w:p>
       <w:pPr>
         <w:pStyle w:val="Heading2"/>
       </w:pPr>
-      <w:bookmarkStart w:id="11" w:name="_Toc472242395"/>
+      <w:bookmarkStart w:id="10" w:name="_Toc472242395"/>
       <w:r>
         <w:t>Good Practice</w:t>
       </w:r>
-      <w:bookmarkEnd w:id="11"/>
+      <w:bookmarkEnd w:id="10"/>
     </w:p>
     <w:p>
       <w:pPr>
         <w:pStyle w:val="Heading3"/>
       </w:pPr>
-      <w:bookmarkStart w:id="12" w:name="_Toc472242396"/>
+      <w:bookmarkStart w:id="11" w:name="_Toc472242396"/>
       <w:r>
         <w:t>Navigation</w:t>
       </w:r>
-      <w:bookmarkEnd w:id="12"/>
+      <w:bookmarkEnd w:id="11"/>
     </w:p>
     <w:p>
       <w:r>
@@ -2631,28 +2624,94 @@
         <w:t xml:space="preserve">To create a better user environment, I also added icons to my navigation pane to allow for usability of the site to be enhanced. </w:t>
       </w:r>
     </w:p>
-    <w:p/>
-    <w:p/>
+    <w:p>
+      <w:pPr>
+        <w:pStyle w:val="Heading4"/>
+      </w:pPr>
+      <w:r>
+        <w:t>CSS Validation</w:t>
+      </w:r>
+    </w:p>
+    <w:p>
+      <w:r>
+        <w:rPr>
+          <w:noProof/>
+          <w:lang w:val="en-US"/>
+        </w:rPr>
+        <w:drawing>
+          <wp:inline distT="0" distB="0" distL="0" distR="0" wp14:anchorId="1699B066" wp14:editId="3599D3DD">
+            <wp:extent cx="3810000" cy="1350764"/>
+            <wp:effectExtent l="0" t="0" r="0" b="1905"/>
+            <wp:docPr id="19" name="Picture 19"/>
+            <wp:cNvGraphicFramePr>
+              <a:graphicFrameLocks xmlns:a="http://schemas.openxmlformats.org/drawingml/2006/main" noChangeAspect="1"/>
+            </wp:cNvGraphicFramePr>
+            <a:graphic xmlns:a="http://schemas.openxmlformats.org/drawingml/2006/main">
+              <a:graphicData uri="http://schemas.openxmlformats.org/drawingml/2006/picture">
+                <pic:pic xmlns:pic="http://schemas.openxmlformats.org/drawingml/2006/picture">
+                  <pic:nvPicPr>
+                    <pic:cNvPr id="1" name=""/>
+                    <pic:cNvPicPr/>
+                  </pic:nvPicPr>
+                  <pic:blipFill>
+                    <a:blip r:embed="rId26"/>
+                    <a:stretch>
+                      <a:fillRect/>
+                    </a:stretch>
+                  </pic:blipFill>
+                  <pic:spPr>
+                    <a:xfrm>
+                      <a:off x="0" y="0"/>
+                      <a:ext cx="3822866" cy="1355325"/>
+                    </a:xfrm>
+                    <a:prstGeom prst="rect">
+                      <a:avLst/>
+                    </a:prstGeom>
+                  </pic:spPr>
+                </pic:pic>
+              </a:graphicData>
+            </a:graphic>
+          </wp:inline>
+        </w:drawing>
+      </w:r>
+    </w:p>
+    <w:p>
+      <w:r>
+        <w:t>I had checked my CSS to ensure there are no errors using the CSS Validator</w:t>
+      </w:r>
+    </w:p>
+    <w:p>
+      <w:hyperlink r:id="rId27" w:history="1">
+        <w:r>
+          <w:rPr>
+            <w:rStyle w:val="Hyperlink"/>
+          </w:rPr>
+          <w:t>https://jigsaw.w3.org/css-validator/</w:t>
+        </w:r>
+      </w:hyperlink>
+      <w:r>
+        <w:t xml:space="preserve"> </w:t>
+      </w:r>
+    </w:p>
     <w:p>
       <w:pPr>
         <w:pStyle w:val="Heading2"/>
       </w:pPr>
-      <w:bookmarkStart w:id="13" w:name="_Toc472242397"/>
-      <w:r>
-        <w:lastRenderedPageBreak/>
+      <w:bookmarkStart w:id="12" w:name="_Toc472242397"/>
+      <w:r>
         <w:t>Progression of website over 12 weeks</w:t>
       </w:r>
-      <w:bookmarkEnd w:id="13"/>
+      <w:bookmarkEnd w:id="12"/>
     </w:p>
     <w:p>
       <w:pPr>
         <w:pStyle w:val="Heading3"/>
       </w:pPr>
-      <w:bookmarkStart w:id="14" w:name="_Toc472242398"/>
+      <w:bookmarkStart w:id="13" w:name="_Toc472242398"/>
       <w:r>
         <w:t>Weeks 1-4</w:t>
       </w:r>
-      <w:bookmarkEnd w:id="14"/>
+      <w:bookmarkEnd w:id="13"/>
     </w:p>
     <w:p>
       <w:r>
@@ -2676,7 +2735,7 @@
                     <pic:cNvPicPr/>
                   </pic:nvPicPr>
                   <pic:blipFill>
-                    <a:blip r:embed="rId26"/>
+                    <a:blip r:embed="rId28"/>
                     <a:stretch>
                       <a:fillRect/>
                     </a:stretch>
@@ -2715,11 +2774,11 @@
       <w:pPr>
         <w:pStyle w:val="Heading3"/>
       </w:pPr>
-      <w:bookmarkStart w:id="15" w:name="_Toc472242399"/>
+      <w:bookmarkStart w:id="14" w:name="_Toc472242399"/>
       <w:r>
         <w:t>Weeks 4-8</w:t>
       </w:r>
-      <w:bookmarkEnd w:id="15"/>
+      <w:bookmarkEnd w:id="14"/>
     </w:p>
     <w:p>
       <w:pPr>
@@ -2754,7 +2813,7 @@
                     <pic:cNvPicPr/>
                   </pic:nvPicPr>
                   <pic:blipFill>
-                    <a:blip r:embed="rId27"/>
+                    <a:blip r:embed="rId29"/>
                     <a:stretch>
                       <a:fillRect/>
                     </a:stretch>
@@ -2805,7 +2864,7 @@
                     <pic:cNvPicPr/>
                   </pic:nvPicPr>
                   <pic:blipFill rotWithShape="1">
-                    <a:blip r:embed="rId28"/>
+                    <a:blip r:embed="rId30"/>
                     <a:srcRect b="3564"/>
                     <a:stretch/>
                   </pic:blipFill>
@@ -2873,7 +2932,7 @@
                     <pic:cNvPicPr/>
                   </pic:nvPicPr>
                   <pic:blipFill>
-                    <a:blip r:embed="rId29"/>
+                    <a:blip r:embed="rId31"/>
                     <a:stretch>
                       <a:fillRect/>
                     </a:stretch>
@@ -2924,7 +2983,7 @@
                     <pic:cNvPicPr/>
                   </pic:nvPicPr>
                   <pic:blipFill>
-                    <a:blip r:embed="rId30"/>
+                    <a:blip r:embed="rId32"/>
                     <a:stretch>
                       <a:fillRect/>
                     </a:stretch>
@@ -2955,10 +3014,9 @@
         <w:t>Throughout these weeks, I had developed the site further by adding content to each of the pages and making changes to the CSS. I had used a different set of google fonts and changed the layout of different pages. I had created a logo (featured i</w:t>
       </w:r>
       <w:r>
-        <w:t xml:space="preserve">n the top right of the webpage). I had also changed the navigation pane by adding icons to each of the different webpages to improve user friendliness with the webpage. I also had created subheadings for pages such as the Biography and the CV page. </w:t>
-      </w:r>
-    </w:p>
-    <w:p/>
+        <w:t>n the top right of the webpage). I had also changed the navigation pane by adding icons to each of the different webpages to improve user friendliness with the webpage</w:t>
+      </w:r>
+    </w:p>
     <w:p/>
     <w:p>
       <w:r>
@@ -2966,7 +3024,6 @@
           <w:noProof/>
           <w:lang w:val="en-US"/>
         </w:rPr>
-        <w:lastRenderedPageBreak/>
         <w:drawing>
           <wp:inline distT="0" distB="0" distL="0" distR="0" wp14:anchorId="39FA1965" wp14:editId="1B071025">
             <wp:extent cx="5731510" cy="250190"/>
@@ -2983,7 +3040,7 @@
                     <pic:cNvPicPr/>
                   </pic:nvPicPr>
                   <pic:blipFill>
-                    <a:blip r:embed="rId31"/>
+                    <a:blip r:embed="rId33"/>
                     <a:stretch>
                       <a:fillRect/>
                     </a:stretch>
@@ -3006,6 +3063,7 @@
     </w:p>
     <w:p>
       <w:r>
+        <w:lastRenderedPageBreak/>
         <w:t xml:space="preserve">I had also created a footer which is attached to the bottom of the browser and follows the same styles as the header. </w:t>
       </w:r>
     </w:p>
@@ -3013,11 +3071,11 @@
       <w:pPr>
         <w:pStyle w:val="Heading3"/>
       </w:pPr>
-      <w:bookmarkStart w:id="16" w:name="_Toc472242400"/>
+      <w:bookmarkStart w:id="15" w:name="_Toc472242400"/>
       <w:r>
         <w:t>Weeks 9-12</w:t>
       </w:r>
-      <w:bookmarkEnd w:id="16"/>
+      <w:bookmarkEnd w:id="15"/>
     </w:p>
     <w:p>
       <w:r>
@@ -3041,7 +3099,7 @@
                     <pic:cNvPicPr/>
                   </pic:nvPicPr>
                   <pic:blipFill rotWithShape="1">
-                    <a:blip r:embed="rId32"/>
+                    <a:blip r:embed="rId34"/>
                     <a:srcRect t="11806"/>
                     <a:stretch/>
                   </pic:blipFill>
@@ -3091,7 +3149,7 @@
                     <pic:cNvPicPr/>
                   </pic:nvPicPr>
                   <pic:blipFill rotWithShape="1">
-                    <a:blip r:embed="rId33"/>
+                    <a:blip r:embed="rId35"/>
                     <a:srcRect t="11264"/>
                     <a:stretch/>
                   </pic:blipFill>
@@ -3140,22 +3198,22 @@
       <w:pPr>
         <w:pStyle w:val="Heading2"/>
       </w:pPr>
-      <w:bookmarkStart w:id="17" w:name="_Toc472242401"/>
+      <w:bookmarkStart w:id="16" w:name="_Toc472242401"/>
       <w:r>
         <w:lastRenderedPageBreak/>
         <w:t>Elements that could be improved</w:t>
       </w:r>
-      <w:bookmarkEnd w:id="17"/>
+      <w:bookmarkEnd w:id="16"/>
     </w:p>
     <w:p>
       <w:pPr>
         <w:pStyle w:val="Heading3"/>
       </w:pPr>
-      <w:bookmarkStart w:id="18" w:name="_Toc472242402"/>
+      <w:bookmarkStart w:id="17" w:name="_Toc472242402"/>
       <w:r>
         <w:t>Navigation Pane</w:t>
       </w:r>
-      <w:bookmarkEnd w:id="18"/>
+      <w:bookmarkEnd w:id="17"/>
     </w:p>
     <w:p>
       <w:r>
@@ -3187,7 +3245,7 @@
                     <pic:cNvPicPr/>
                   </pic:nvPicPr>
                   <pic:blipFill>
-                    <a:blip r:embed="rId34">
+                    <a:blip r:embed="rId36">
                       <a:extLst>
                         <a:ext uri="{28A0092B-C50C-407E-A947-70E740481C1C}">
                           <a14:useLocalDpi xmlns:a14="http://schemas.microsoft.com/office/drawing/2010/main" val="0"/>
@@ -3222,13 +3280,32 @@
         <w:t>When the browser window is too small the navigation pane does not flex correctly and icons and text are mixed with each other.</w:t>
       </w:r>
     </w:p>
+    <w:p>
+      <w:pPr>
+        <w:pStyle w:val="Heading3"/>
+      </w:pPr>
+      <w:r>
+        <w:t>Collaborations</w:t>
+      </w:r>
+      <w:r>
+        <w:tab/>
+      </w:r>
+      <w:r>
+        <w:tab/>
+      </w:r>
+    </w:p>
     <w:p/>
+    <w:p>
+      <w:r>
+        <w:t xml:space="preserve">Throughout the creation of the website, I had spoken to Taihg McDonagh and Thasin Miah, each of our work is our own individual creations. </w:t>
+      </w:r>
+    </w:p>
     <w:p/>
     <w:p/>
     <w:p/>
     <w:sectPr>
-      <w:headerReference w:type="default" r:id="rId35"/>
-      <w:footerReference w:type="default" r:id="rId36"/>
+      <w:headerReference w:type="default" r:id="rId37"/>
+      <w:footerReference w:type="default" r:id="rId38"/>
       <w:pgSz w:w="11906" w:h="16838"/>
       <w:pgMar w:top="1440" w:right="1440" w:bottom="1440" w:left="1440" w:header="708" w:footer="708" w:gutter="0"/>
       <w:pgNumType w:start="0"/>
@@ -3299,7 +3376,7 @@
           <w:rPr>
             <w:noProof/>
           </w:rPr>
-          <w:t>1</w:t>
+          <w:t>2</w:t>
         </w:r>
         <w:r>
           <w:rPr>
@@ -4395,7 +4472,7 @@
 </file>
 
 <file path=customXml/itemProps2.xml><?xml version="1.0" encoding="utf-8"?>
-<ds:datastoreItem xmlns:ds="http://schemas.openxmlformats.org/officeDocument/2006/customXml" ds:itemID="{9E000C96-9312-4FBA-A98D-820D663DD909}">
+<ds:datastoreItem xmlns:ds="http://schemas.openxmlformats.org/officeDocument/2006/customXml" ds:itemID="{E6925867-3F05-4D67-BA0F-F8E6ECB7808F}">
   <ds:schemaRefs>
     <ds:schemaRef ds:uri="http://schemas.openxmlformats.org/officeDocument/2006/bibliography"/>
   </ds:schemaRefs>

</xml_diff>

<commit_message>
fixed stray start footer tag, as well as start body tag error.
</commit_message>
<xml_diff>
--- a/supporting_docs/README.docx
+++ b/supporting_docs/README.docx
@@ -2484,20 +2484,30 @@
       <w:r>
         <w:t xml:space="preserve">Further to this I also used </w:t>
       </w:r>
-      <w:r>
-        <w:t>Github to store files remotely.</w:t>
-      </w:r>
-      <w:bookmarkStart w:id="9" w:name="_GoBack"/>
-      <w:bookmarkEnd w:id="9"/>
+      <w:proofErr w:type="spellStart"/>
+      <w:r>
+        <w:t>Github</w:t>
+      </w:r>
+      <w:proofErr w:type="spellEnd"/>
+      <w:r>
+        <w:t xml:space="preserve"> to store files remotely.</w:t>
+      </w:r>
+    </w:p>
+    <w:p>
+      <w:pPr>
+        <w:pStyle w:val="NoSpacing"/>
+      </w:pPr>
     </w:p>
     <w:p>
       <w:pPr>
         <w:pStyle w:val="Heading2"/>
       </w:pPr>
-      <w:bookmarkStart w:id="10" w:name="_Toc472242395"/>
+      <w:bookmarkStart w:id="9" w:name="_Toc472242395"/>
       <w:r>
         <w:t>Good Practice</w:t>
       </w:r>
+      <w:bookmarkStart w:id="10" w:name="_GoBack"/>
+      <w:bookmarkEnd w:id="9"/>
       <w:bookmarkEnd w:id="10"/>
     </w:p>
     <w:p>
@@ -2573,7 +2583,7 @@
     </w:p>
     <w:p>
       <w:r>
-        <w:t xml:space="preserve">Navigation is also an important factor as the user should be able to navigate freely between webpages, going from one page to another and then being able to either go back to the page that they have come from or to progress onto another page on the website. </w:t>
+        <w:t xml:space="preserve">Navigation is also an important factor as the user should be able to navigate freely between webpages. </w:t>
       </w:r>
     </w:p>
     <w:p>
@@ -2616,7 +2626,15 @@
         </w:r>
       </w:hyperlink>
       <w:r>
-        <w:t xml:space="preserve"> to get a aesthetically pleasing font that would be easy to read and also looking stylish to add a more modern look to the website. </w:t>
+        <w:t xml:space="preserve"> to get </w:t>
+      </w:r>
+      <w:proofErr w:type="spellStart"/>
+      <w:r>
+        <w:t>a</w:t>
+      </w:r>
+      <w:proofErr w:type="spellEnd"/>
+      <w:r>
+        <w:t xml:space="preserve"> aesthetically pleasing font that would be easy to read and also looking stylish to add a more modern look to the website. </w:t>
       </w:r>
     </w:p>
     <w:p>
@@ -2695,6 +2713,75 @@
     </w:p>
     <w:p>
       <w:pPr>
+        <w:pStyle w:val="Heading4"/>
+      </w:pPr>
+      <w:r>
+        <w:t>HTML Validation</w:t>
+      </w:r>
+    </w:p>
+    <w:p>
+      <w:r>
+        <w:rPr>
+          <w:noProof/>
+          <w:lang w:val="en-US"/>
+        </w:rPr>
+        <w:drawing>
+          <wp:inline distT="0" distB="0" distL="0" distR="0" wp14:anchorId="0886180D" wp14:editId="2CB74CC5">
+            <wp:extent cx="4638675" cy="733425"/>
+            <wp:effectExtent l="0" t="0" r="9525" b="9525"/>
+            <wp:docPr id="20" name="Picture 20"/>
+            <wp:cNvGraphicFramePr>
+              <a:graphicFrameLocks xmlns:a="http://schemas.openxmlformats.org/drawingml/2006/main" noChangeAspect="1"/>
+            </wp:cNvGraphicFramePr>
+            <a:graphic xmlns:a="http://schemas.openxmlformats.org/drawingml/2006/main">
+              <a:graphicData uri="http://schemas.openxmlformats.org/drawingml/2006/picture">
+                <pic:pic xmlns:pic="http://schemas.openxmlformats.org/drawingml/2006/picture">
+                  <pic:nvPicPr>
+                    <pic:cNvPr id="1" name=""/>
+                    <pic:cNvPicPr/>
+                  </pic:nvPicPr>
+                  <pic:blipFill>
+                    <a:blip r:embed="rId28"/>
+                    <a:stretch>
+                      <a:fillRect/>
+                    </a:stretch>
+                  </pic:blipFill>
+                  <pic:spPr>
+                    <a:xfrm>
+                      <a:off x="0" y="0"/>
+                      <a:ext cx="4638675" cy="733425"/>
+                    </a:xfrm>
+                    <a:prstGeom prst="rect">
+                      <a:avLst/>
+                    </a:prstGeom>
+                  </pic:spPr>
+                </pic:pic>
+              </a:graphicData>
+            </a:graphic>
+          </wp:inline>
+        </w:drawing>
+      </w:r>
+    </w:p>
+    <w:p>
+      <w:r>
+        <w:t>I have also put my website through the HTML validator.</w:t>
+      </w:r>
+    </w:p>
+    <w:p>
+      <w:hyperlink r:id="rId29" w:history="1">
+        <w:r>
+          <w:rPr>
+            <w:rStyle w:val="Hyperlink"/>
+          </w:rPr>
+          <w:t>https://validator.w3.org/</w:t>
+        </w:r>
+      </w:hyperlink>
+      <w:r>
+        <w:t xml:space="preserve"> </w:t>
+      </w:r>
+    </w:p>
+    <w:p>
+      <w:pPr>
         <w:pStyle w:val="Heading2"/>
       </w:pPr>
       <w:bookmarkStart w:id="12" w:name="_Toc472242397"/>
@@ -2735,7 +2822,7 @@
                     <pic:cNvPicPr/>
                   </pic:nvPicPr>
                   <pic:blipFill>
-                    <a:blip r:embed="rId28"/>
+                    <a:blip r:embed="rId30"/>
                     <a:stretch>
                       <a:fillRect/>
                     </a:stretch>
@@ -2776,6 +2863,7 @@
       </w:pPr>
       <w:bookmarkStart w:id="14" w:name="_Toc472242399"/>
       <w:r>
+        <w:lastRenderedPageBreak/>
         <w:t>Weeks 4-8</w:t>
       </w:r>
       <w:bookmarkEnd w:id="14"/>
@@ -2813,7 +2901,7 @@
                     <pic:cNvPicPr/>
                   </pic:nvPicPr>
                   <pic:blipFill>
-                    <a:blip r:embed="rId29"/>
+                    <a:blip r:embed="rId31"/>
                     <a:stretch>
                       <a:fillRect/>
                     </a:stretch>
@@ -2864,7 +2952,7 @@
                     <pic:cNvPicPr/>
                   </pic:nvPicPr>
                   <pic:blipFill rotWithShape="1">
-                    <a:blip r:embed="rId30"/>
+                    <a:blip r:embed="rId32"/>
                     <a:srcRect b="3564"/>
                     <a:stretch/>
                   </pic:blipFill>
@@ -2932,7 +3020,7 @@
                     <pic:cNvPicPr/>
                   </pic:nvPicPr>
                   <pic:blipFill>
-                    <a:blip r:embed="rId31"/>
+                    <a:blip r:embed="rId33"/>
                     <a:stretch>
                       <a:fillRect/>
                     </a:stretch>
@@ -2958,6 +3046,7 @@
         <w:pStyle w:val="Heading4"/>
       </w:pPr>
       <w:r>
+        <w:lastRenderedPageBreak/>
         <w:t>CV Page</w:t>
       </w:r>
     </w:p>
@@ -2983,7 +3072,7 @@
                     <pic:cNvPicPr/>
                   </pic:nvPicPr>
                   <pic:blipFill>
-                    <a:blip r:embed="rId32"/>
+                    <a:blip r:embed="rId34"/>
                     <a:stretch>
                       <a:fillRect/>
                     </a:stretch>
@@ -3040,7 +3129,7 @@
                     <pic:cNvPicPr/>
                   </pic:nvPicPr>
                   <pic:blipFill>
-                    <a:blip r:embed="rId33"/>
+                    <a:blip r:embed="rId35"/>
                     <a:stretch>
                       <a:fillRect/>
                     </a:stretch>
@@ -3063,7 +3152,6 @@
     </w:p>
     <w:p>
       <w:r>
-        <w:lastRenderedPageBreak/>
         <w:t xml:space="preserve">I had also created a footer which is attached to the bottom of the browser and follows the same styles as the header. </w:t>
       </w:r>
     </w:p>
@@ -3073,6 +3161,7 @@
       </w:pPr>
       <w:bookmarkStart w:id="15" w:name="_Toc472242400"/>
       <w:r>
+        <w:lastRenderedPageBreak/>
         <w:t>Weeks 9-12</w:t>
       </w:r>
       <w:bookmarkEnd w:id="15"/>
@@ -3099,7 +3188,7 @@
                     <pic:cNvPicPr/>
                   </pic:nvPicPr>
                   <pic:blipFill rotWithShape="1">
-                    <a:blip r:embed="rId34"/>
+                    <a:blip r:embed="rId36"/>
                     <a:srcRect t="11806"/>
                     <a:stretch/>
                   </pic:blipFill>
@@ -3149,7 +3238,7 @@
                     <pic:cNvPicPr/>
                   </pic:nvPicPr>
                   <pic:blipFill rotWithShape="1">
-                    <a:blip r:embed="rId35"/>
+                    <a:blip r:embed="rId37"/>
                     <a:srcRect t="11264"/>
                     <a:stretch/>
                   </pic:blipFill>
@@ -3245,7 +3334,7 @@
                     <pic:cNvPicPr/>
                   </pic:nvPicPr>
                   <pic:blipFill>
-                    <a:blip r:embed="rId36">
+                    <a:blip r:embed="rId38">
                       <a:extLst>
                         <a:ext uri="{28A0092B-C50C-407E-A947-70E740481C1C}">
                           <a14:useLocalDpi xmlns:a14="http://schemas.microsoft.com/office/drawing/2010/main" val="0"/>
@@ -3281,6 +3370,11 @@
       </w:r>
     </w:p>
     <w:p>
+      <w:r>
+        <w:t xml:space="preserve">Further to this the website could be improved through the addition of a Favicon. </w:t>
+      </w:r>
+    </w:p>
+    <w:p>
       <w:pPr>
         <w:pStyle w:val="Heading3"/>
       </w:pPr>
@@ -3294,18 +3388,41 @@
         <w:tab/>
       </w:r>
     </w:p>
-    <w:p/>
-    <w:p>
-      <w:r>
-        <w:t xml:space="preserve">Throughout the creation of the website, I had spoken to Taihg McDonagh and Thasin Miah, each of our work is our own individual creations. </w:t>
+    <w:p>
+      <w:r>
+        <w:t xml:space="preserve">Throughout the creation of the website, I had spoken to </w:t>
+      </w:r>
+      <w:proofErr w:type="spellStart"/>
+      <w:r>
+        <w:t>Taihg</w:t>
+      </w:r>
+      <w:proofErr w:type="spellEnd"/>
+      <w:r>
+        <w:t xml:space="preserve"> </w:t>
+      </w:r>
+      <w:proofErr w:type="spellStart"/>
+      <w:r>
+        <w:t>McDonagh</w:t>
+      </w:r>
+      <w:proofErr w:type="spellEnd"/>
+      <w:r>
+        <w:t xml:space="preserve"> and </w:t>
+      </w:r>
+      <w:proofErr w:type="spellStart"/>
+      <w:r>
+        <w:t>Thasin</w:t>
+      </w:r>
+      <w:proofErr w:type="spellEnd"/>
+      <w:r>
+        <w:t xml:space="preserve"> Miah, each of our work is our own individual creations. </w:t>
       </w:r>
     </w:p>
     <w:p/>
     <w:p/>
     <w:p/>
     <w:sectPr>
-      <w:headerReference w:type="default" r:id="rId37"/>
-      <w:footerReference w:type="default" r:id="rId38"/>
+      <w:headerReference w:type="default" r:id="rId39"/>
+      <w:footerReference w:type="default" r:id="rId40"/>
       <w:pgSz w:w="11906" w:h="16838"/>
       <w:pgMar w:top="1440" w:right="1440" w:bottom="1440" w:left="1440" w:header="708" w:footer="708" w:gutter="0"/>
       <w:pgNumType w:start="0"/>
@@ -3376,7 +3493,7 @@
           <w:rPr>
             <w:noProof/>
           </w:rPr>
-          <w:t>2</w:t>
+          <w:t>12</w:t>
         </w:r>
         <w:r>
           <w:rPr>
@@ -3426,8 +3543,13 @@
     <w:pPr>
       <w:pStyle w:val="Header"/>
     </w:pPr>
+    <w:proofErr w:type="spellStart"/>
     <w:r>
-      <w:t>Mogammad Allie Cornelius</w:t>
+      <w:t>Mogammad</w:t>
+    </w:r>
+    <w:proofErr w:type="spellEnd"/>
+    <w:r>
+      <w:t xml:space="preserve"> Allie Cornelius</w:t>
     </w:r>
     <w:r>
       <w:tab/>
@@ -4472,7 +4594,7 @@
 </file>
 
 <file path=customXml/itemProps2.xml><?xml version="1.0" encoding="utf-8"?>
-<ds:datastoreItem xmlns:ds="http://schemas.openxmlformats.org/officeDocument/2006/customXml" ds:itemID="{E6925867-3F05-4D67-BA0F-F8E6ECB7808F}">
+<ds:datastoreItem xmlns:ds="http://schemas.openxmlformats.org/officeDocument/2006/customXml" ds:itemID="{F147BCD1-60A3-4F61-9242-26BDC4EC8EA3}">
   <ds:schemaRefs>
     <ds:schemaRef ds:uri="http://schemas.openxmlformats.org/officeDocument/2006/bibliography"/>
   </ds:schemaRefs>

</xml_diff>